<commit_message>
Correcion de metodo de busqueda avl fata metodo de busqueda bin
</commit_message>
<xml_diff>
--- a/Practica2.docx
+++ b/Practica2.docx
@@ -429,27 +429,7 @@
           <w:color w:val="000000"/>
           <w:lang w:eastAsia="es-CO"/>
         </w:rPr>
-        <w:t>1</w:t>
-      </w:r>
-      <w:r>
-        <w:rPr>
-          <w:rFonts w:ascii="Calibri" w:eastAsia="Times New Roman" w:hAnsi="Calibri" w:cs="Calibri"/>
-          <w:b/>
-          <w:bCs/>
-          <w:color w:val="000000"/>
-          <w:lang w:eastAsia="es-CO"/>
-        </w:rPr>
-        <w:t>4</w:t>
-      </w:r>
-      <w:r>
-        <w:rPr>
-          <w:rFonts w:ascii="Calibri" w:eastAsia="Times New Roman" w:hAnsi="Calibri" w:cs="Calibri"/>
-          <w:b/>
-          <w:bCs/>
-          <w:color w:val="000000"/>
-          <w:lang w:eastAsia="es-CO"/>
-        </w:rPr>
-        <w:t>/09/2021</w:t>
+        <w:t>14/09/2021</w:t>
       </w:r>
     </w:p>
     <w:p>
@@ -492,7 +472,7 @@
                     </pic:cNvPicPr>
                   </pic:nvPicPr>
                   <pic:blipFill>
-                    <a:blip r:embed="rId5">
+                    <a:blip r:embed="rId7">
                       <a:extLst>
                         <a:ext uri="{28A0092B-C50C-407E-A947-70E740481C1C}">
                           <a14:useLocalDpi xmlns:a14="http://schemas.microsoft.com/office/drawing/2010/main" val="0"/>
@@ -737,7 +717,7 @@
                     </pic:cNvPicPr>
                   </pic:nvPicPr>
                   <pic:blipFill>
-                    <a:blip r:embed="rId6">
+                    <a:blip r:embed="rId8">
                       <a:extLst>
                         <a:ext uri="{28A0092B-C50C-407E-A947-70E740481C1C}">
                           <a14:useLocalDpi xmlns:a14="http://schemas.microsoft.com/office/drawing/2010/main" val="0"/>
@@ -789,6 +769,712 @@
         <w:tab/>
       </w:r>
     </w:p>
+    <w:p>
+      <w:pPr>
+        <w:rPr>
+          <w:rFonts w:ascii="Times New Roman" w:hAnsi="Times New Roman" w:cs="Times New Roman"/>
+          <w:sz w:val="28"/>
+          <w:szCs w:val="28"/>
+        </w:rPr>
+      </w:pPr>
+    </w:p>
+    <w:p>
+      <w:pPr>
+        <w:rPr>
+          <w:rFonts w:ascii="Times New Roman" w:hAnsi="Times New Roman" w:cs="Times New Roman"/>
+          <w:sz w:val="28"/>
+          <w:szCs w:val="28"/>
+        </w:rPr>
+      </w:pPr>
+    </w:p>
+    <w:p>
+      <w:pPr>
+        <w:rPr>
+          <w:rFonts w:ascii="Times New Roman" w:hAnsi="Times New Roman" w:cs="Times New Roman"/>
+          <w:sz w:val="28"/>
+          <w:szCs w:val="28"/>
+        </w:rPr>
+      </w:pPr>
+    </w:p>
+    <w:p>
+      <w:pPr>
+        <w:rPr>
+          <w:rFonts w:ascii="Times New Roman" w:hAnsi="Times New Roman" w:cs="Times New Roman"/>
+          <w:sz w:val="28"/>
+          <w:szCs w:val="28"/>
+        </w:rPr>
+      </w:pPr>
+    </w:p>
+    <w:p>
+      <w:pPr>
+        <w:rPr>
+          <w:rFonts w:ascii="Times New Roman" w:hAnsi="Times New Roman" w:cs="Times New Roman"/>
+          <w:sz w:val="28"/>
+          <w:szCs w:val="28"/>
+        </w:rPr>
+      </w:pPr>
+    </w:p>
+    <w:p>
+      <w:pPr>
+        <w:rPr>
+          <w:rFonts w:ascii="Times New Roman" w:hAnsi="Times New Roman" w:cs="Times New Roman"/>
+          <w:b/>
+          <w:bCs/>
+          <w:sz w:val="44"/>
+          <w:szCs w:val="44"/>
+        </w:rPr>
+      </w:pPr>
+      <w:r>
+        <w:rPr>
+          <w:rFonts w:ascii="Times New Roman" w:hAnsi="Times New Roman" w:cs="Times New Roman"/>
+          <w:b/>
+          <w:bCs/>
+          <w:sz w:val="44"/>
+          <w:szCs w:val="44"/>
+        </w:rPr>
+        <w:t>Factor de equilibrio</w:t>
+      </w:r>
+    </w:p>
+    <w:p>
+      <w:pPr>
+        <w:pStyle w:val="Sinespaciado"/>
+      </w:pPr>
+      <w:r>
+        <w:t>Cada nodo, además de la información que se pretende almacenar, debe tener los dos punteros a los árboles derecho e izquierdo, igual que los árboles binarios de búsqueda (ABB), y además el dato que controla el factor de equilibrio.</w:t>
+      </w:r>
+    </w:p>
+    <w:p>
+      <w:pPr>
+        <w:pStyle w:val="Sinespaciado"/>
+      </w:pPr>
+    </w:p>
+    <w:p>
+      <w:pPr>
+        <w:pStyle w:val="Sinespaciado"/>
+      </w:pPr>
+      <w:r>
+        <w:t>El factor de equilibrio es la diferencia entre las alturas del árbol derecho y el izquierdo:</w:t>
+      </w:r>
+    </w:p>
+    <w:p>
+      <w:pPr>
+        <w:pStyle w:val="Sinespaciado"/>
+      </w:pPr>
+    </w:p>
+    <w:p>
+      <w:pPr>
+        <w:pStyle w:val="Sinespaciado"/>
+      </w:pPr>
+      <w:r>
+        <w:t>FE = altura subárbol derecho - altura subárbol izquierdo</w:t>
+      </w:r>
+    </w:p>
+    <w:p>
+      <w:pPr>
+        <w:pStyle w:val="Sinespaciado"/>
+      </w:pPr>
+      <w:r>
+        <w:t>Por definición, para un árbol AVL, este valor debe ser -1, 0 o 1.</w:t>
+      </w:r>
+    </w:p>
+    <w:p>
+      <w:pPr>
+        <w:pStyle w:val="Sinespaciado"/>
+      </w:pPr>
+      <w:r>
+        <w:t>Si el factor de equilibrio de un nodo es:</w:t>
+      </w:r>
+    </w:p>
+    <w:p>
+      <w:pPr>
+        <w:pStyle w:val="Sinespaciado"/>
+      </w:pPr>
+    </w:p>
+    <w:p>
+      <w:pPr>
+        <w:pStyle w:val="Sinespaciado"/>
+      </w:pPr>
+      <w:r>
+        <w:t>0 -&gt; el nodo está equilibrado y sus subárboles tienen exactamente la misma altura.</w:t>
+      </w:r>
+    </w:p>
+    <w:p>
+      <w:pPr>
+        <w:pStyle w:val="Sinespaciado"/>
+      </w:pPr>
+      <w:r>
+        <w:t>1 -&gt; el nodo está equilibrado y su subárbol derecho es un nivel más alto.</w:t>
+      </w:r>
+    </w:p>
+    <w:p>
+      <w:pPr>
+        <w:pStyle w:val="Sinespaciado"/>
+      </w:pPr>
+      <w:r>
+        <w:t>-1 -&gt; el nodo está equilibrado y su subárbol izquierdo es un nivel más alto.</w:t>
+      </w:r>
+    </w:p>
+    <w:p>
+      <w:pPr>
+        <w:pStyle w:val="Sinespaciado"/>
+      </w:pPr>
+      <w:r>
+        <w:t>Si el factor de equilibrio |Fe|&gt;=2</w:t>
+      </w:r>
+      <w:r>
+        <w:t xml:space="preserve"> </w:t>
+      </w:r>
+      <w:r>
+        <w:t>es necesario reequilibrar</w:t>
+      </w:r>
+      <w:r>
+        <w:rPr>
+          <w:sz w:val="28"/>
+          <w:szCs w:val="28"/>
+        </w:rPr>
+        <w:t>.</w:t>
+      </w:r>
+    </w:p>
+    <w:p/>
+    <w:p/>
+    <w:p/>
+    <w:p>
+      <w:pPr>
+        <w:rPr>
+          <w:rFonts w:ascii="Times New Roman" w:hAnsi="Times New Roman" w:cs="Times New Roman"/>
+          <w:b/>
+          <w:bCs/>
+          <w:sz w:val="36"/>
+          <w:szCs w:val="36"/>
+        </w:rPr>
+      </w:pPr>
+      <w:r>
+        <w:rPr>
+          <w:rFonts w:ascii="Times New Roman" w:hAnsi="Times New Roman" w:cs="Times New Roman"/>
+          <w:b/>
+          <w:bCs/>
+          <w:sz w:val="36"/>
+          <w:szCs w:val="36"/>
+        </w:rPr>
+        <w:lastRenderedPageBreak/>
+        <w:t>Rotaciones</w:t>
+      </w:r>
+    </w:p>
+    <w:p>
+      <w:pPr>
+        <w:jc w:val="both"/>
+        <w:rPr>
+          <w:rFonts w:ascii="Times New Roman" w:hAnsi="Times New Roman" w:cs="Times New Roman"/>
+          <w:sz w:val="28"/>
+          <w:szCs w:val="28"/>
+        </w:rPr>
+      </w:pPr>
+      <w:r>
+        <w:rPr>
+          <w:rFonts w:ascii="Times New Roman" w:hAnsi="Times New Roman" w:cs="Times New Roman"/>
+          <w:sz w:val="28"/>
+          <w:szCs w:val="28"/>
+        </w:rPr>
+        <w:t>El reequilibrado se produce de abajo hacia arriba sobre los nodos en los que se produce el desequilibrio. Pueden darse dos casos: rotación simple o rotación doble; a su vez ambos casos pueden ser hacia la derecha o hacia la izquierda.</w:t>
+      </w:r>
+    </w:p>
+    <w:p>
+      <w:pPr>
+        <w:jc w:val="both"/>
+        <w:rPr>
+          <w:rFonts w:ascii="Times New Roman" w:hAnsi="Times New Roman" w:cs="Times New Roman"/>
+          <w:sz w:val="28"/>
+          <w:szCs w:val="28"/>
+        </w:rPr>
+      </w:pPr>
+    </w:p>
+    <w:p>
+      <w:pPr>
+        <w:rPr>
+          <w:rFonts w:ascii="Times New Roman" w:hAnsi="Times New Roman" w:cs="Times New Roman"/>
+          <w:b/>
+          <w:bCs/>
+          <w:sz w:val="28"/>
+          <w:szCs w:val="28"/>
+        </w:rPr>
+      </w:pPr>
+      <w:r>
+        <w:rPr>
+          <w:rFonts w:ascii="Times New Roman" w:hAnsi="Times New Roman" w:cs="Times New Roman"/>
+          <w:b/>
+          <w:bCs/>
+          <w:sz w:val="28"/>
+          <w:szCs w:val="28"/>
+        </w:rPr>
+        <w:t>Rotación simple a la derecha</w:t>
+      </w:r>
+    </w:p>
+    <w:p>
+      <w:pPr>
+        <w:jc w:val="both"/>
+        <w:rPr>
+          <w:rFonts w:ascii="Times New Roman" w:hAnsi="Times New Roman" w:cs="Times New Roman"/>
+          <w:sz w:val="28"/>
+          <w:szCs w:val="28"/>
+        </w:rPr>
+      </w:pPr>
+      <w:r>
+        <w:rPr>
+          <w:noProof/>
+        </w:rPr>
+        <w:drawing>
+          <wp:anchor distT="0" distB="0" distL="114300" distR="114300" simplePos="0" relativeHeight="251660288" behindDoc="0" locked="0" layoutInCell="1" allowOverlap="1" wp14:anchorId="61DFD2D8" wp14:editId="5F664598">
+            <wp:simplePos x="0" y="0"/>
+            <wp:positionH relativeFrom="margin">
+              <wp:align>center</wp:align>
+            </wp:positionH>
+            <wp:positionV relativeFrom="paragraph">
+              <wp:posOffset>1323340</wp:posOffset>
+            </wp:positionV>
+            <wp:extent cx="2924175" cy="2057400"/>
+            <wp:effectExtent l="0" t="0" r="9525" b="0"/>
+            <wp:wrapNone/>
+            <wp:docPr id="4" name="Imagen 4"/>
+            <wp:cNvGraphicFramePr>
+              <a:graphicFrameLocks xmlns:a="http://schemas.openxmlformats.org/drawingml/2006/main" noChangeAspect="1"/>
+            </wp:cNvGraphicFramePr>
+            <a:graphic xmlns:a="http://schemas.openxmlformats.org/drawingml/2006/main">
+              <a:graphicData uri="http://schemas.openxmlformats.org/drawingml/2006/picture">
+                <pic:pic xmlns:pic="http://schemas.openxmlformats.org/drawingml/2006/picture">
+                  <pic:nvPicPr>
+                    <pic:cNvPr id="1" name=""/>
+                    <pic:cNvPicPr/>
+                  </pic:nvPicPr>
+                  <pic:blipFill>
+                    <a:blip r:embed="rId9">
+                      <a:extLst>
+                        <a:ext uri="{28A0092B-C50C-407E-A947-70E740481C1C}">
+                          <a14:useLocalDpi xmlns:a14="http://schemas.microsoft.com/office/drawing/2010/main" val="0"/>
+                        </a:ext>
+                      </a:extLst>
+                    </a:blip>
+                    <a:stretch>
+                      <a:fillRect/>
+                    </a:stretch>
+                  </pic:blipFill>
+                  <pic:spPr>
+                    <a:xfrm>
+                      <a:off x="0" y="0"/>
+                      <a:ext cx="2924175" cy="2057400"/>
+                    </a:xfrm>
+                    <a:prstGeom prst="rect">
+                      <a:avLst/>
+                    </a:prstGeom>
+                  </pic:spPr>
+                </pic:pic>
+              </a:graphicData>
+            </a:graphic>
+          </wp:anchor>
+        </w:drawing>
+      </w:r>
+      <w:r>
+        <w:rPr>
+          <w:rFonts w:ascii="Times New Roman" w:hAnsi="Times New Roman" w:cs="Times New Roman"/>
+          <w:sz w:val="28"/>
+          <w:szCs w:val="28"/>
+        </w:rPr>
+        <w:t>De un árbol de raíz (r) y de hijos izquierdo (i) y derecho (d), lo que haremos será formar un nuevo árbol cuya raíz sea la raíz del hijo izquierdo, como hijo izquierdo colocamos el hijo izquierdo de i (nuestro i’) y como hijo derecho construimos un nuevo árbol que tendrá como raíz, la raíz del árbol (r), el hijo derecho de i (d’) será el hijo izquierdo y el hijo derecho será el hijo derecho del árbol (d).</w:t>
+      </w:r>
+    </w:p>
+    <w:p>
+      <w:pPr>
+        <w:rPr>
+          <w:rFonts w:ascii="Times New Roman" w:hAnsi="Times New Roman" w:cs="Times New Roman"/>
+          <w:sz w:val="28"/>
+          <w:szCs w:val="28"/>
+        </w:rPr>
+      </w:pPr>
+    </w:p>
+    <w:p>
+      <w:pPr>
+        <w:ind w:firstLine="708"/>
+        <w:rPr>
+          <w:rFonts w:ascii="Times New Roman" w:hAnsi="Times New Roman" w:cs="Times New Roman"/>
+          <w:sz w:val="28"/>
+          <w:szCs w:val="28"/>
+        </w:rPr>
+      </w:pPr>
+    </w:p>
+    <w:p>
+      <w:pPr>
+        <w:rPr>
+          <w:rFonts w:ascii="Times New Roman" w:hAnsi="Times New Roman" w:cs="Times New Roman"/>
+          <w:sz w:val="28"/>
+          <w:szCs w:val="28"/>
+        </w:rPr>
+      </w:pPr>
+    </w:p>
+    <w:p>
+      <w:pPr>
+        <w:rPr>
+          <w:rFonts w:ascii="Times New Roman" w:hAnsi="Times New Roman" w:cs="Times New Roman"/>
+          <w:sz w:val="28"/>
+          <w:szCs w:val="28"/>
+        </w:rPr>
+      </w:pPr>
+    </w:p>
+    <w:p>
+      <w:pPr>
+        <w:rPr>
+          <w:rFonts w:ascii="Times New Roman" w:hAnsi="Times New Roman" w:cs="Times New Roman"/>
+          <w:sz w:val="28"/>
+          <w:szCs w:val="28"/>
+        </w:rPr>
+      </w:pPr>
+    </w:p>
+    <w:p>
+      <w:pPr>
+        <w:rPr>
+          <w:rFonts w:ascii="Times New Roman" w:hAnsi="Times New Roman" w:cs="Times New Roman"/>
+          <w:sz w:val="28"/>
+          <w:szCs w:val="28"/>
+        </w:rPr>
+      </w:pPr>
+    </w:p>
+    <w:p>
+      <w:pPr>
+        <w:rPr>
+          <w:rFonts w:ascii="Times New Roman" w:hAnsi="Times New Roman" w:cs="Times New Roman"/>
+          <w:sz w:val="28"/>
+          <w:szCs w:val="28"/>
+        </w:rPr>
+      </w:pPr>
+    </w:p>
+    <w:p>
+      <w:pPr>
+        <w:rPr>
+          <w:rFonts w:ascii="Times New Roman" w:hAnsi="Times New Roman" w:cs="Times New Roman"/>
+          <w:b/>
+          <w:bCs/>
+          <w:sz w:val="28"/>
+          <w:szCs w:val="28"/>
+        </w:rPr>
+      </w:pPr>
+      <w:r>
+        <w:rPr>
+          <w:rFonts w:ascii="Times New Roman" w:hAnsi="Times New Roman" w:cs="Times New Roman"/>
+          <w:b/>
+          <w:bCs/>
+          <w:sz w:val="28"/>
+          <w:szCs w:val="28"/>
+        </w:rPr>
+        <w:t>Rotación simple a la izquierda</w:t>
+      </w:r>
+    </w:p>
+    <w:p>
+      <w:pPr>
+        <w:jc w:val="both"/>
+        <w:rPr>
+          <w:rFonts w:ascii="Times New Roman" w:hAnsi="Times New Roman" w:cs="Times New Roman"/>
+          <w:sz w:val="28"/>
+          <w:szCs w:val="28"/>
+        </w:rPr>
+      </w:pPr>
+      <w:r>
+        <w:rPr>
+          <w:rFonts w:ascii="Times New Roman" w:hAnsi="Times New Roman" w:cs="Times New Roman"/>
+          <w:sz w:val="28"/>
+          <w:szCs w:val="28"/>
+        </w:rPr>
+        <w:t>De un árbol de raíz (r) y de hijos izquierdo (i) y derecho (d), consiste en formar un nuevo árbol cuya raíz sea la raíz del hijo derecho, como hijo derecho colocamos el hijo derecho de d (nuestro d’) y como hijo izquierdo construimos un nuevo árbol que tendrá como raíz la raíz del árbol (r), el hijo izquierdo de d será el hijo derecho (i’) de r y el hijo izquierdo será el hijo izquierdo del árbol (i).</w:t>
+      </w:r>
+    </w:p>
+    <w:p>
+      <w:pPr>
+        <w:jc w:val="both"/>
+        <w:rPr>
+          <w:rFonts w:ascii="Times New Roman" w:hAnsi="Times New Roman" w:cs="Times New Roman"/>
+          <w:sz w:val="28"/>
+          <w:szCs w:val="28"/>
+        </w:rPr>
+      </w:pPr>
+      <w:r>
+        <w:rPr>
+          <w:rFonts w:ascii="Times New Roman" w:hAnsi="Times New Roman" w:cs="Times New Roman"/>
+          <w:sz w:val="28"/>
+          <w:szCs w:val="28"/>
+        </w:rPr>
+        <w:t>Precondición:</w:t>
+      </w:r>
+      <w:r>
+        <w:rPr>
+          <w:rFonts w:ascii="Times New Roman" w:hAnsi="Times New Roman" w:cs="Times New Roman"/>
+          <w:sz w:val="28"/>
+          <w:szCs w:val="28"/>
+        </w:rPr>
+        <w:t xml:space="preserve"> </w:t>
+      </w:r>
+      <w:r>
+        <w:rPr>
+          <w:rFonts w:ascii="Times New Roman" w:hAnsi="Times New Roman" w:cs="Times New Roman"/>
+          <w:sz w:val="28"/>
+          <w:szCs w:val="28"/>
+        </w:rPr>
+        <w:t>Debe tener</w:t>
+      </w:r>
+      <w:r>
+        <w:rPr>
+          <w:rFonts w:ascii="Times New Roman" w:hAnsi="Times New Roman" w:cs="Times New Roman"/>
+          <w:sz w:val="28"/>
+          <w:szCs w:val="28"/>
+        </w:rPr>
+        <w:t xml:space="preserve"> hijo derecho no vacío.</w:t>
+      </w:r>
+    </w:p>
+    <w:p>
+      <w:pPr>
+        <w:rPr>
+          <w:rFonts w:ascii="Times New Roman" w:hAnsi="Times New Roman" w:cs="Times New Roman"/>
+          <w:sz w:val="28"/>
+          <w:szCs w:val="28"/>
+        </w:rPr>
+      </w:pPr>
+    </w:p>
+    <w:p>
+      <w:pPr>
+        <w:rPr>
+          <w:rFonts w:ascii="Times New Roman" w:hAnsi="Times New Roman" w:cs="Times New Roman"/>
+          <w:sz w:val="28"/>
+          <w:szCs w:val="28"/>
+        </w:rPr>
+      </w:pPr>
+    </w:p>
+    <w:p>
+      <w:pPr>
+        <w:rPr>
+          <w:rFonts w:ascii="Times New Roman" w:hAnsi="Times New Roman" w:cs="Times New Roman"/>
+          <w:b/>
+          <w:bCs/>
+          <w:sz w:val="28"/>
+          <w:szCs w:val="28"/>
+        </w:rPr>
+      </w:pPr>
+      <w:r>
+        <w:rPr>
+          <w:rFonts w:ascii="Times New Roman" w:hAnsi="Times New Roman" w:cs="Times New Roman"/>
+          <w:b/>
+          <w:bCs/>
+          <w:sz w:val="28"/>
+          <w:szCs w:val="28"/>
+        </w:rPr>
+        <w:lastRenderedPageBreak/>
+        <w:t>Rotación doble a la derecha</w:t>
+      </w:r>
+    </w:p>
+    <w:p>
+      <w:pPr>
+        <w:rPr>
+          <w:rFonts w:ascii="Times New Roman" w:hAnsi="Times New Roman" w:cs="Times New Roman"/>
+          <w:sz w:val="28"/>
+          <w:szCs w:val="28"/>
+        </w:rPr>
+      </w:pPr>
+      <w:r>
+        <w:rPr>
+          <w:rFonts w:ascii="Times New Roman" w:hAnsi="Times New Roman" w:cs="Times New Roman"/>
+          <w:sz w:val="28"/>
+          <w:szCs w:val="28"/>
+        </w:rPr>
+        <w:t>La Rotación doble a la Derecha son dos rotaciones simples, primero rotación simple izquierda y luego rotación simple derecha.</w:t>
+      </w:r>
+    </w:p>
+    <w:p>
+      <w:pPr>
+        <w:rPr>
+          <w:rFonts w:ascii="Times New Roman" w:hAnsi="Times New Roman" w:cs="Times New Roman"/>
+          <w:sz w:val="28"/>
+          <w:szCs w:val="28"/>
+        </w:rPr>
+      </w:pPr>
+    </w:p>
+    <w:p>
+      <w:pPr>
+        <w:rPr>
+          <w:rFonts w:ascii="Times New Roman" w:hAnsi="Times New Roman" w:cs="Times New Roman"/>
+          <w:b/>
+          <w:bCs/>
+          <w:sz w:val="28"/>
+          <w:szCs w:val="28"/>
+        </w:rPr>
+      </w:pPr>
+      <w:r>
+        <w:rPr>
+          <w:rFonts w:ascii="Times New Roman" w:hAnsi="Times New Roman" w:cs="Times New Roman"/>
+          <w:b/>
+          <w:bCs/>
+          <w:sz w:val="28"/>
+          <w:szCs w:val="28"/>
+        </w:rPr>
+        <w:t>Rotación doble a la izquierda</w:t>
+      </w:r>
+    </w:p>
+    <w:p>
+      <w:pPr>
+        <w:rPr>
+          <w:rFonts w:ascii="Times New Roman" w:hAnsi="Times New Roman" w:cs="Times New Roman"/>
+          <w:sz w:val="28"/>
+          <w:szCs w:val="28"/>
+        </w:rPr>
+      </w:pPr>
+      <w:r>
+        <w:rPr>
+          <w:rFonts w:ascii="Times New Roman" w:hAnsi="Times New Roman" w:cs="Times New Roman"/>
+          <w:sz w:val="28"/>
+          <w:szCs w:val="28"/>
+        </w:rPr>
+        <w:t>La Rotación doble a la Izquierda son dos rotaciones simples, primero rotación simple derecha y luego rotación simple izquierda.</w:t>
+      </w:r>
+    </w:p>
+    <w:p>
+      <w:pPr>
+        <w:ind w:firstLine="708"/>
+        <w:rPr>
+          <w:rFonts w:ascii="Times New Roman" w:hAnsi="Times New Roman" w:cs="Times New Roman"/>
+          <w:sz w:val="28"/>
+          <w:szCs w:val="28"/>
+        </w:rPr>
+      </w:pPr>
+      <w:r>
+        <w:rPr>
+          <w:noProof/>
+        </w:rPr>
+        <w:drawing>
+          <wp:anchor distT="0" distB="0" distL="114300" distR="114300" simplePos="0" relativeHeight="251661312" behindDoc="0" locked="0" layoutInCell="1" allowOverlap="1" wp14:anchorId="6AA2FF71" wp14:editId="605E92AD">
+            <wp:simplePos x="0" y="0"/>
+            <wp:positionH relativeFrom="margin">
+              <wp:align>right</wp:align>
+            </wp:positionH>
+            <wp:positionV relativeFrom="paragraph">
+              <wp:posOffset>27940</wp:posOffset>
+            </wp:positionV>
+            <wp:extent cx="5612130" cy="2143125"/>
+            <wp:effectExtent l="0" t="0" r="7620" b="9525"/>
+            <wp:wrapNone/>
+            <wp:docPr id="5" name="Imagen 5"/>
+            <wp:cNvGraphicFramePr>
+              <a:graphicFrameLocks xmlns:a="http://schemas.openxmlformats.org/drawingml/2006/main" noChangeAspect="1"/>
+            </wp:cNvGraphicFramePr>
+            <a:graphic xmlns:a="http://schemas.openxmlformats.org/drawingml/2006/main">
+              <a:graphicData uri="http://schemas.openxmlformats.org/drawingml/2006/picture">
+                <pic:pic xmlns:pic="http://schemas.openxmlformats.org/drawingml/2006/picture">
+                  <pic:nvPicPr>
+                    <pic:cNvPr id="1" name=""/>
+                    <pic:cNvPicPr/>
+                  </pic:nvPicPr>
+                  <pic:blipFill>
+                    <a:blip r:embed="rId10">
+                      <a:extLst>
+                        <a:ext uri="{28A0092B-C50C-407E-A947-70E740481C1C}">
+                          <a14:useLocalDpi xmlns:a14="http://schemas.microsoft.com/office/drawing/2010/main" val="0"/>
+                        </a:ext>
+                      </a:extLst>
+                    </a:blip>
+                    <a:stretch>
+                      <a:fillRect/>
+                    </a:stretch>
+                  </pic:blipFill>
+                  <pic:spPr>
+                    <a:xfrm>
+                      <a:off x="0" y="0"/>
+                      <a:ext cx="5612130" cy="2143125"/>
+                    </a:xfrm>
+                    <a:prstGeom prst="rect">
+                      <a:avLst/>
+                    </a:prstGeom>
+                  </pic:spPr>
+                </pic:pic>
+              </a:graphicData>
+            </a:graphic>
+          </wp:anchor>
+        </w:drawing>
+      </w:r>
+    </w:p>
+    <w:p>
+      <w:pPr>
+        <w:rPr>
+          <w:rFonts w:ascii="Times New Roman" w:hAnsi="Times New Roman" w:cs="Times New Roman"/>
+          <w:sz w:val="28"/>
+          <w:szCs w:val="28"/>
+        </w:rPr>
+      </w:pPr>
+    </w:p>
+    <w:p>
+      <w:pPr>
+        <w:rPr>
+          <w:rFonts w:ascii="Times New Roman" w:hAnsi="Times New Roman" w:cs="Times New Roman"/>
+          <w:sz w:val="28"/>
+          <w:szCs w:val="28"/>
+        </w:rPr>
+      </w:pPr>
+    </w:p>
+    <w:p>
+      <w:pPr>
+        <w:rPr>
+          <w:rFonts w:ascii="Times New Roman" w:hAnsi="Times New Roman" w:cs="Times New Roman"/>
+          <w:sz w:val="28"/>
+          <w:szCs w:val="28"/>
+        </w:rPr>
+      </w:pPr>
+    </w:p>
+    <w:p>
+      <w:pPr>
+        <w:rPr>
+          <w:rFonts w:ascii="Times New Roman" w:hAnsi="Times New Roman" w:cs="Times New Roman"/>
+          <w:sz w:val="28"/>
+          <w:szCs w:val="28"/>
+        </w:rPr>
+      </w:pPr>
+    </w:p>
+    <w:p>
+      <w:pPr>
+        <w:rPr>
+          <w:rFonts w:ascii="Times New Roman" w:hAnsi="Times New Roman" w:cs="Times New Roman"/>
+          <w:sz w:val="28"/>
+          <w:szCs w:val="28"/>
+        </w:rPr>
+      </w:pPr>
+    </w:p>
+    <w:p>
+      <w:pPr>
+        <w:rPr>
+          <w:rFonts w:ascii="Times New Roman" w:hAnsi="Times New Roman" w:cs="Times New Roman"/>
+          <w:sz w:val="28"/>
+          <w:szCs w:val="28"/>
+        </w:rPr>
+      </w:pPr>
+    </w:p>
+    <w:p>
+      <w:pPr>
+        <w:rPr>
+          <w:rFonts w:ascii="Times New Roman" w:hAnsi="Times New Roman" w:cs="Times New Roman"/>
+          <w:sz w:val="28"/>
+          <w:szCs w:val="28"/>
+        </w:rPr>
+      </w:pPr>
+    </w:p>
+    <w:p>
+      <w:pPr>
+        <w:rPr>
+          <w:rFonts w:ascii="Times New Roman" w:hAnsi="Times New Roman" w:cs="Times New Roman"/>
+          <w:sz w:val="28"/>
+          <w:szCs w:val="28"/>
+        </w:rPr>
+      </w:pPr>
+    </w:p>
+    <w:p>
+      <w:pPr>
+        <w:rPr>
+          <w:rFonts w:ascii="Times New Roman" w:hAnsi="Times New Roman" w:cs="Times New Roman"/>
+          <w:sz w:val="28"/>
+          <w:szCs w:val="28"/>
+        </w:rPr>
+      </w:pPr>
+    </w:p>
     <w:sectPr>
       <w:pgSz w:w="12240" w:h="15840"/>
       <w:pgMar w:top="1417" w:right="1701" w:bottom="1417" w:left="1701" w:header="708" w:footer="708" w:gutter="0"/>
@@ -797,6 +1483,56 @@
     </w:sectPr>
   </w:body>
 </w:document>
+</file>
+
+<file path=word/endnotes.xml><?xml version="1.0" encoding="utf-8"?>
+<w:endnotes xmlns:wpc="http://schemas.microsoft.com/office/word/2010/wordprocessingCanvas" xmlns:cx="http://schemas.microsoft.com/office/drawing/2014/chartex" xmlns:cx1="http://schemas.microsoft.com/office/drawing/2015/9/8/chartex" xmlns:cx2="http://schemas.microsoft.com/office/drawing/2015/10/21/chartex" xmlns:cx3="http://schemas.microsoft.com/office/drawing/2016/5/9/chartex" xmlns:cx4="http://schemas.microsoft.com/office/drawing/2016/5/10/chartex" xmlns:cx5="http://schemas.microsoft.com/office/drawing/2016/5/11/chartex" xmlns:cx6="http://schemas.microsoft.com/office/drawing/2016/5/12/chartex" xmlns:cx7="http://schemas.microsoft.com/office/drawing/2016/5/13/chartex" xmlns:cx8="http://schemas.microsoft.com/office/drawing/2016/5/14/chartex" xmlns:mc="http://schemas.openxmlformats.org/markup-compatibility/2006" xmlns:aink="http://schemas.microsoft.com/office/drawing/2016/ink" xmlns:am3d="http://schemas.microsoft.com/office/drawing/2017/model3d" xmlns:o="urn:schemas-microsoft-com:office:office" xmlns:r="http://schemas.openxmlformats.org/officeDocument/2006/relationships" xmlns:m="http://schemas.openxmlformats.org/officeDocument/2006/math" xmlns:v="urn:schemas-microsoft-com:vml" xmlns:wp14="http://schemas.microsoft.com/office/word/2010/wordprocessingDrawing" xmlns:wp="http://schemas.openxmlformats.org/drawingml/2006/wordprocessingDrawing" xmlns:w10="urn:schemas-microsoft-com:office:word" xmlns:w="http://schemas.openxmlformats.org/wordprocessingml/2006/main" xmlns:w14="http://schemas.microsoft.com/office/word/2010/wordml" xmlns:w15="http://schemas.microsoft.com/office/word/2012/wordml" xmlns:w16cex="http://schemas.microsoft.com/office/word/2018/wordml/cex" xmlns:w16cid="http://schemas.microsoft.com/office/word/2016/wordml/cid" xmlns:w16="http://schemas.microsoft.com/office/word/2018/wordml" xmlns:w16sdtdh="http://schemas.microsoft.com/office/word/2020/wordml/sdtdatahash" xmlns:w16se="http://schemas.microsoft.com/office/word/2015/wordml/symex" xmlns:wpg="http://schemas.microsoft.com/office/word/2010/wordprocessingGroup" xmlns:wpi="http://schemas.microsoft.com/office/word/2010/wordprocessingInk" xmlns:wne="http://schemas.microsoft.com/office/word/2006/wordml" xmlns:wps="http://schemas.microsoft.com/office/word/2010/wordprocessingShape" mc:Ignorable="w14 w15 w16se w16cid w16 w16cex w16sdtdh wp14">
+  <w:endnote w:type="separator" w:id="-1">
+    <w:p>
+      <w:pPr>
+        <w:spacing w:after="0" w:line="240" w:lineRule="auto"/>
+      </w:pPr>
+      <w:r>
+        <w:separator/>
+      </w:r>
+    </w:p>
+  </w:endnote>
+  <w:endnote w:type="continuationSeparator" w:id="0">
+    <w:p>
+      <w:pPr>
+        <w:spacing w:after="0" w:line="240" w:lineRule="auto"/>
+      </w:pPr>
+      <w:r>
+        <w:continuationSeparator/>
+      </w:r>
+    </w:p>
+  </w:endnote>
+</w:endnotes>
+</file>
+
+<file path=word/footnotes.xml><?xml version="1.0" encoding="utf-8"?>
+<w:footnotes xmlns:wpc="http://schemas.microsoft.com/office/word/2010/wordprocessingCanvas" xmlns:cx="http://schemas.microsoft.com/office/drawing/2014/chartex" xmlns:cx1="http://schemas.microsoft.com/office/drawing/2015/9/8/chartex" xmlns:cx2="http://schemas.microsoft.com/office/drawing/2015/10/21/chartex" xmlns:cx3="http://schemas.microsoft.com/office/drawing/2016/5/9/chartex" xmlns:cx4="http://schemas.microsoft.com/office/drawing/2016/5/10/chartex" xmlns:cx5="http://schemas.microsoft.com/office/drawing/2016/5/11/chartex" xmlns:cx6="http://schemas.microsoft.com/office/drawing/2016/5/12/chartex" xmlns:cx7="http://schemas.microsoft.com/office/drawing/2016/5/13/chartex" xmlns:cx8="http://schemas.microsoft.com/office/drawing/2016/5/14/chartex" xmlns:mc="http://schemas.openxmlformats.org/markup-compatibility/2006" xmlns:aink="http://schemas.microsoft.com/office/drawing/2016/ink" xmlns:am3d="http://schemas.microsoft.com/office/drawing/2017/model3d" xmlns:o="urn:schemas-microsoft-com:office:office" xmlns:r="http://schemas.openxmlformats.org/officeDocument/2006/relationships" xmlns:m="http://schemas.openxmlformats.org/officeDocument/2006/math" xmlns:v="urn:schemas-microsoft-com:vml" xmlns:wp14="http://schemas.microsoft.com/office/word/2010/wordprocessingDrawing" xmlns:wp="http://schemas.openxmlformats.org/drawingml/2006/wordprocessingDrawing" xmlns:w10="urn:schemas-microsoft-com:office:word" xmlns:w="http://schemas.openxmlformats.org/wordprocessingml/2006/main" xmlns:w14="http://schemas.microsoft.com/office/word/2010/wordml" xmlns:w15="http://schemas.microsoft.com/office/word/2012/wordml" xmlns:w16cex="http://schemas.microsoft.com/office/word/2018/wordml/cex" xmlns:w16cid="http://schemas.microsoft.com/office/word/2016/wordml/cid" xmlns:w16="http://schemas.microsoft.com/office/word/2018/wordml" xmlns:w16sdtdh="http://schemas.microsoft.com/office/word/2020/wordml/sdtdatahash" xmlns:w16se="http://schemas.microsoft.com/office/word/2015/wordml/symex" xmlns:wpg="http://schemas.microsoft.com/office/word/2010/wordprocessingGroup" xmlns:wpi="http://schemas.microsoft.com/office/word/2010/wordprocessingInk" xmlns:wne="http://schemas.microsoft.com/office/word/2006/wordml" xmlns:wps="http://schemas.microsoft.com/office/word/2010/wordprocessingShape" mc:Ignorable="w14 w15 w16se w16cid w16 w16cex w16sdtdh wp14">
+  <w:footnote w:type="separator" w:id="-1">
+    <w:p>
+      <w:pPr>
+        <w:spacing w:after="0" w:line="240" w:lineRule="auto"/>
+      </w:pPr>
+      <w:r>
+        <w:separator/>
+      </w:r>
+    </w:p>
+  </w:footnote>
+  <w:footnote w:type="continuationSeparator" w:id="0">
+    <w:p>
+      <w:pPr>
+        <w:spacing w:after="0" w:line="240" w:lineRule="auto"/>
+      </w:pPr>
+      <w:r>
+        <w:continuationSeparator/>
+      </w:r>
+    </w:p>
+  </w:footnote>
+</w:footnotes>
 </file>
 
 <file path=word/styles.xml><?xml version="1.0" encoding="utf-8"?>
@@ -1229,6 +1965,59 @@
     <w:semiHidden/>
     <w:unhideWhenUsed/>
   </w:style>
+  <w:style w:type="paragraph" w:styleId="Sinespaciado">
+    <w:name w:val="No Spacing"/>
+    <w:uiPriority w:val="1"/>
+    <w:qFormat/>
+    <w:rsid w:val="00B05171"/>
+    <w:pPr>
+      <w:spacing w:after="0" w:line="240" w:lineRule="auto"/>
+    </w:pPr>
+  </w:style>
+  <w:style w:type="paragraph" w:styleId="Encabezado">
+    <w:name w:val="header"/>
+    <w:basedOn w:val="Normal"/>
+    <w:link w:val="EncabezadoCar"/>
+    <w:uiPriority w:val="99"/>
+    <w:unhideWhenUsed/>
+    <w:rsid w:val="002D1168"/>
+    <w:pPr>
+      <w:tabs>
+        <w:tab w:val="center" w:pos="4419"/>
+        <w:tab w:val="right" w:pos="8838"/>
+      </w:tabs>
+      <w:spacing w:after="0" w:line="240" w:lineRule="auto"/>
+    </w:pPr>
+  </w:style>
+  <w:style w:type="character" w:customStyle="1" w:styleId="EncabezadoCar">
+    <w:name w:val="Encabezado Car"/>
+    <w:basedOn w:val="Fuentedeprrafopredeter"/>
+    <w:link w:val="Encabezado"/>
+    <w:uiPriority w:val="99"/>
+    <w:rsid w:val="002D1168"/>
+  </w:style>
+  <w:style w:type="paragraph" w:styleId="Piedepgina">
+    <w:name w:val="footer"/>
+    <w:basedOn w:val="Normal"/>
+    <w:link w:val="PiedepginaCar"/>
+    <w:uiPriority w:val="99"/>
+    <w:unhideWhenUsed/>
+    <w:rsid w:val="002D1168"/>
+    <w:pPr>
+      <w:tabs>
+        <w:tab w:val="center" w:pos="4419"/>
+        <w:tab w:val="right" w:pos="8838"/>
+      </w:tabs>
+      <w:spacing w:after="0" w:line="240" w:lineRule="auto"/>
+    </w:pPr>
+  </w:style>
+  <w:style w:type="character" w:customStyle="1" w:styleId="PiedepginaCar">
+    <w:name w:val="Pie de página Car"/>
+    <w:basedOn w:val="Fuentedeprrafopredeter"/>
+    <w:link w:val="Piedepgina"/>
+    <w:uiPriority w:val="99"/>
+    <w:rsid w:val="002D1168"/>
+  </w:style>
 </w:styles>
 </file>
 

</xml_diff>